<commit_message>
Added completed Pea Patch Stakeholder Analysis
</commit_message>
<xml_diff>
--- a/Week3/homework/Stakeholder Management - Pea Patch.docx
+++ b/Week3/homework/Stakeholder Management - Pea Patch.docx
@@ -1,6 +1,6 @@
 
 <file path=word/document.xml><?xml version="1.0" encoding="utf-8"?>
-<w:document xmlns:wpc="http://schemas.microsoft.com/office/word/2010/wordprocessingCanvas" xmlns:mc="http://schemas.openxmlformats.org/markup-compatibility/2006" xmlns:o="urn:schemas-microsoft-com:office:office" xmlns:r="http://schemas.openxmlformats.org/officeDocument/2006/relationships" xmlns:m="http://schemas.openxmlformats.org/officeDocument/2006/math" xmlns:v="urn:schemas-microsoft-com:vml" xmlns:wp14="http://schemas.microsoft.com/office/word/2010/wordprocessingDrawing" xmlns:wp="http://schemas.openxmlformats.org/drawingml/2006/wordprocessingDrawing" xmlns:w10="urn:schemas-microsoft-com:office:word" xmlns:w="http://schemas.openxmlformats.org/wordprocessingml/2006/main" xmlns:w14="http://schemas.microsoft.com/office/word/2010/wordml" xmlns:w15="http://schemas.microsoft.com/office/word/2012/wordml" xmlns:wpg="http://schemas.microsoft.com/office/word/2010/wordprocessingGroup" xmlns:wpi="http://schemas.microsoft.com/office/word/2010/wordprocessingInk" xmlns:wne="http://schemas.microsoft.com/office/word/2006/wordml" xmlns:wps="http://schemas.microsoft.com/office/word/2010/wordprocessingShape" mc:Ignorable="w14 w15 wp14">
+<w:document xmlns:wpc="http://schemas.microsoft.com/office/word/2010/wordprocessingCanvas" xmlns:cx="http://schemas.microsoft.com/office/drawing/2014/chartex" xmlns:cx1="http://schemas.microsoft.com/office/drawing/2015/9/8/chartex" xmlns:cx2="http://schemas.microsoft.com/office/drawing/2015/10/21/chartex" xmlns:cx3="http://schemas.microsoft.com/office/drawing/2016/5/9/chartex" xmlns:cx4="http://schemas.microsoft.com/office/drawing/2016/5/10/chartex" xmlns:cx5="http://schemas.microsoft.com/office/drawing/2016/5/11/chartex" xmlns:mc="http://schemas.openxmlformats.org/markup-compatibility/2006" xmlns:o="urn:schemas-microsoft-com:office:office" xmlns:r="http://schemas.openxmlformats.org/officeDocument/2006/relationships" xmlns:m="http://schemas.openxmlformats.org/officeDocument/2006/math" xmlns:v="urn:schemas-microsoft-com:vml" xmlns:wp14="http://schemas.microsoft.com/office/word/2010/wordprocessingDrawing" xmlns:wp="http://schemas.openxmlformats.org/drawingml/2006/wordprocessingDrawing" xmlns:w10="urn:schemas-microsoft-com:office:word" xmlns:w="http://schemas.openxmlformats.org/wordprocessingml/2006/main" xmlns:w14="http://schemas.microsoft.com/office/word/2010/wordml" xmlns:w15="http://schemas.microsoft.com/office/word/2012/wordml" xmlns:w16se="http://schemas.microsoft.com/office/word/2015/wordml/symex" xmlns:wpg="http://schemas.microsoft.com/office/word/2010/wordprocessingGroup" xmlns:wpi="http://schemas.microsoft.com/office/word/2010/wordprocessingInk" xmlns:wne="http://schemas.microsoft.com/office/word/2006/wordml" xmlns:wps="http://schemas.microsoft.com/office/word/2010/wordprocessingShape" mc:Ignorable="w14 w15 w16se wp14">
   <w:body>
     <w:p>
       <w:pPr>
@@ -333,16 +333,7 @@
           <w:rStyle w:val="tx"/>
           <w:bdr w:val="none" w:sz="0" w:space="0" w:color="auto" w:frame="1"/>
         </w:rPr>
-        <w:t>Using the materials related to the “Pea Patch” project, prepare an influence/i</w:t>
-      </w:r>
-      <w:bookmarkStart w:id="0" w:name="_GoBack"/>
-      <w:bookmarkEnd w:id="0"/>
-      <w:r>
-        <w:rPr>
-          <w:rStyle w:val="tx"/>
-          <w:bdr w:val="none" w:sz="0" w:space="0" w:color="auto" w:frame="1"/>
-        </w:rPr>
-        <w:t>mpact grid for each of the stakeholders named for the project</w:t>
+        <w:t>Using the materials related to the “Pea Patch” project, prepare an influence/impact grid for each of the stakeholders named for the project</w:t>
       </w:r>
     </w:p>
     <w:p>
@@ -732,7 +723,11 @@
             </w:tcMar>
             <w:hideMark/>
           </w:tcPr>
-          <w:p/>
+          <w:p>
+            <w:r>
+              <w:t>Delivers all required paperwork. Pays fees. Advocates the project.</w:t>
+            </w:r>
+          </w:p>
         </w:tc>
         <w:tc>
           <w:tcPr>
@@ -752,7 +747,11 @@
             </w:tcMar>
             <w:hideMark/>
           </w:tcPr>
-          <w:p/>
+          <w:p>
+            <w:r>
+              <w:t xml:space="preserve">Active supporter of the project. Delivers support for voting and organizing events.  </w:t>
+            </w:r>
+          </w:p>
         </w:tc>
         <w:tc>
           <w:tcPr>
@@ -772,7 +771,11 @@
             </w:tcMar>
             <w:hideMark/>
           </w:tcPr>
-          <w:p/>
+          <w:p>
+            <w:r>
+              <w:t>Works against the proposal. Always says ‘No’ to any initiatives.</w:t>
+            </w:r>
+          </w:p>
         </w:tc>
         <w:tc>
           <w:tcPr>
@@ -792,7 +795,11 @@
             </w:tcMar>
             <w:hideMark/>
           </w:tcPr>
-          <w:p/>
+          <w:p>
+            <w:r>
+              <w:t>May be persuaded to vote either way. Does not contribute to the project at all.</w:t>
+            </w:r>
+          </w:p>
         </w:tc>
         <w:tc>
           <w:tcPr>
@@ -812,7 +819,11 @@
             </w:tcMar>
             <w:hideMark/>
           </w:tcPr>
-          <w:p/>
+          <w:p>
+            <w:r>
+              <w:t>Independent professional that works for the Store Owner to get the project rolling.</w:t>
+            </w:r>
+          </w:p>
         </w:tc>
       </w:tr>
       <w:tr>
@@ -866,6 +877,30 @@
             </w:tcMar>
             <w:hideMark/>
           </w:tcPr>
+          <w:p>
+            <w:r>
+              <w:t>Reviews the proposal and acts based on the community vote.</w:t>
+            </w:r>
+          </w:p>
+        </w:tc>
+        <w:tc>
+          <w:tcPr>
+            <w:tcW w:w="2100" w:type="dxa"/>
+            <w:tcBorders>
+              <w:top w:val="single" w:sz="8" w:space="0" w:color="FFFFFF"/>
+              <w:left w:val="single" w:sz="8" w:space="0" w:color="FFFFFF"/>
+              <w:bottom w:val="single" w:sz="8" w:space="0" w:color="FFFFFF"/>
+              <w:right w:val="single" w:sz="8" w:space="0" w:color="FFFFFF"/>
+            </w:tcBorders>
+            <w:shd w:val="clear" w:color="auto" w:fill="7F7F7F"/>
+            <w:tcMar>
+              <w:top w:w="15" w:type="dxa"/>
+              <w:left w:w="77" w:type="dxa"/>
+              <w:bottom w:w="0" w:type="dxa"/>
+              <w:right w:w="77" w:type="dxa"/>
+            </w:tcMar>
+            <w:hideMark/>
+          </w:tcPr>
           <w:p/>
         </w:tc>
         <w:tc>
@@ -877,16 +912,20 @@
               <w:bottom w:val="single" w:sz="8" w:space="0" w:color="FFFFFF"/>
               <w:right w:val="single" w:sz="8" w:space="0" w:color="FFFFFF"/>
             </w:tcBorders>
-            <w:shd w:val="clear" w:color="auto" w:fill="7F7F7F"/>
-            <w:tcMar>
-              <w:top w:w="15" w:type="dxa"/>
-              <w:left w:w="77" w:type="dxa"/>
-              <w:bottom w:w="0" w:type="dxa"/>
-              <w:right w:w="77" w:type="dxa"/>
-            </w:tcMar>
-            <w:hideMark/>
-          </w:tcPr>
-          <w:p/>
+            <w:shd w:val="clear" w:color="auto" w:fill="D9D9D9"/>
+            <w:tcMar>
+              <w:top w:w="15" w:type="dxa"/>
+              <w:left w:w="77" w:type="dxa"/>
+              <w:bottom w:w="0" w:type="dxa"/>
+              <w:right w:w="77" w:type="dxa"/>
+            </w:tcMar>
+            <w:hideMark/>
+          </w:tcPr>
+          <w:p>
+            <w:r>
+              <w:t>A good support of the project.  Helps with documents, events, and promotions.</w:t>
+            </w:r>
+          </w:p>
         </w:tc>
         <w:tc>
           <w:tcPr>
@@ -906,7 +945,11 @@
             </w:tcMar>
             <w:hideMark/>
           </w:tcPr>
-          <w:p/>
+          <w:p>
+            <w:r>
+              <w:t>Works against the project.  However, can be talked with by B and Store Owner.  May influence City Coordinator</w:t>
+            </w:r>
+          </w:p>
         </w:tc>
         <w:tc>
           <w:tcPr>
@@ -926,7 +969,11 @@
             </w:tcMar>
             <w:hideMark/>
           </w:tcPr>
-          <w:p/>
+          <w:p>
+            <w:r>
+              <w:t>Does not actively participate in the project. Does not vote neither for or against the project. Likes gardening.</w:t>
+            </w:r>
+          </w:p>
         </w:tc>
         <w:tc>
           <w:tcPr>
@@ -946,27 +993,11 @@
             </w:tcMar>
             <w:hideMark/>
           </w:tcPr>
-          <w:p/>
-        </w:tc>
-        <w:tc>
-          <w:tcPr>
-            <w:tcW w:w="2100" w:type="dxa"/>
-            <w:tcBorders>
-              <w:top w:val="single" w:sz="8" w:space="0" w:color="FFFFFF"/>
-              <w:left w:val="single" w:sz="8" w:space="0" w:color="FFFFFF"/>
-              <w:bottom w:val="single" w:sz="8" w:space="0" w:color="FFFFFF"/>
-              <w:right w:val="single" w:sz="8" w:space="0" w:color="FFFFFF"/>
-            </w:tcBorders>
-            <w:shd w:val="clear" w:color="auto" w:fill="D9D9D9"/>
-            <w:tcMar>
-              <w:top w:w="15" w:type="dxa"/>
-              <w:left w:w="77" w:type="dxa"/>
-              <w:bottom w:w="0" w:type="dxa"/>
-              <w:right w:w="77" w:type="dxa"/>
-            </w:tcMar>
-            <w:hideMark/>
-          </w:tcPr>
-          <w:p/>
+          <w:p>
+            <w:r>
+              <w:t>A professional that knows how to run projects and get things done.  Needs directions on implementation.</w:t>
+            </w:r>
+          </w:p>
         </w:tc>
       </w:tr>
       <w:tr>
@@ -1020,6 +1051,54 @@
             </w:tcMar>
             <w:hideMark/>
           </w:tcPr>
+          <w:p>
+            <w:r>
+              <w:t>Approves or declines proposals.</w:t>
+            </w:r>
+          </w:p>
+        </w:tc>
+        <w:tc>
+          <w:tcPr>
+            <w:tcW w:w="2100" w:type="dxa"/>
+            <w:tcBorders>
+              <w:top w:val="single" w:sz="8" w:space="0" w:color="FFFFFF"/>
+              <w:left w:val="single" w:sz="8" w:space="0" w:color="FFFFFF"/>
+              <w:bottom w:val="single" w:sz="8" w:space="0" w:color="FFFFFF"/>
+              <w:right w:val="single" w:sz="8" w:space="0" w:color="FFFFFF"/>
+            </w:tcBorders>
+            <w:shd w:val="clear" w:color="auto" w:fill="F2F2F2"/>
+            <w:tcMar>
+              <w:top w:w="15" w:type="dxa"/>
+              <w:left w:w="77" w:type="dxa"/>
+              <w:bottom w:w="0" w:type="dxa"/>
+              <w:right w:w="77" w:type="dxa"/>
+            </w:tcMar>
+            <w:hideMark/>
+          </w:tcPr>
+          <w:p>
+            <w:r>
+              <w:t>Attempts to establish a pea-patch.</w:t>
+            </w:r>
+          </w:p>
+        </w:tc>
+        <w:tc>
+          <w:tcPr>
+            <w:tcW w:w="2100" w:type="dxa"/>
+            <w:tcBorders>
+              <w:top w:val="single" w:sz="8" w:space="0" w:color="FFFFFF"/>
+              <w:left w:val="single" w:sz="8" w:space="0" w:color="FFFFFF"/>
+              <w:bottom w:val="single" w:sz="8" w:space="0" w:color="FFFFFF"/>
+              <w:right w:val="single" w:sz="8" w:space="0" w:color="FFFFFF"/>
+            </w:tcBorders>
+            <w:shd w:val="clear" w:color="auto" w:fill="7F7F7F"/>
+            <w:tcMar>
+              <w:top w:w="15" w:type="dxa"/>
+              <w:left w:w="77" w:type="dxa"/>
+              <w:bottom w:w="0" w:type="dxa"/>
+              <w:right w:w="77" w:type="dxa"/>
+            </w:tcMar>
+            <w:hideMark/>
+          </w:tcPr>
           <w:p/>
         </w:tc>
         <w:tc>
@@ -1040,7 +1119,11 @@
             </w:tcMar>
             <w:hideMark/>
           </w:tcPr>
-          <w:p/>
+          <w:p>
+            <w:r>
+              <w:t xml:space="preserve">A guy who does not like gardening.  </w:t>
+            </w:r>
+          </w:p>
         </w:tc>
         <w:tc>
           <w:tcPr>
@@ -1051,16 +1134,20 @@
               <w:bottom w:val="single" w:sz="8" w:space="0" w:color="FFFFFF"/>
               <w:right w:val="single" w:sz="8" w:space="0" w:color="FFFFFF"/>
             </w:tcBorders>
-            <w:shd w:val="clear" w:color="auto" w:fill="7F7F7F"/>
-            <w:tcMar>
-              <w:top w:w="15" w:type="dxa"/>
-              <w:left w:w="77" w:type="dxa"/>
-              <w:bottom w:w="0" w:type="dxa"/>
-              <w:right w:w="77" w:type="dxa"/>
-            </w:tcMar>
-            <w:hideMark/>
-          </w:tcPr>
-          <w:p/>
+            <w:shd w:val="clear" w:color="auto" w:fill="F2F2F2"/>
+            <w:tcMar>
+              <w:top w:w="15" w:type="dxa"/>
+              <w:left w:w="77" w:type="dxa"/>
+              <w:bottom w:w="0" w:type="dxa"/>
+              <w:right w:w="77" w:type="dxa"/>
+            </w:tcMar>
+            <w:hideMark/>
+          </w:tcPr>
+          <w:p>
+            <w:r>
+              <w:t>A person who loves gardening and is not against the pea patch.</w:t>
+            </w:r>
+          </w:p>
         </w:tc>
         <w:tc>
           <w:tcPr>
@@ -1080,47 +1167,11 @@
             </w:tcMar>
             <w:hideMark/>
           </w:tcPr>
-          <w:p/>
-        </w:tc>
-        <w:tc>
-          <w:tcPr>
-            <w:tcW w:w="2100" w:type="dxa"/>
-            <w:tcBorders>
-              <w:top w:val="single" w:sz="8" w:space="0" w:color="FFFFFF"/>
-              <w:left w:val="single" w:sz="8" w:space="0" w:color="FFFFFF"/>
-              <w:bottom w:val="single" w:sz="8" w:space="0" w:color="FFFFFF"/>
-              <w:right w:val="single" w:sz="8" w:space="0" w:color="FFFFFF"/>
-            </w:tcBorders>
-            <w:shd w:val="clear" w:color="auto" w:fill="F2F2F2"/>
-            <w:tcMar>
-              <w:top w:w="15" w:type="dxa"/>
-              <w:left w:w="77" w:type="dxa"/>
-              <w:bottom w:w="0" w:type="dxa"/>
-              <w:right w:w="77" w:type="dxa"/>
-            </w:tcMar>
-            <w:hideMark/>
-          </w:tcPr>
-          <w:p/>
-        </w:tc>
-        <w:tc>
-          <w:tcPr>
-            <w:tcW w:w="2100" w:type="dxa"/>
-            <w:tcBorders>
-              <w:top w:val="single" w:sz="8" w:space="0" w:color="FFFFFF"/>
-              <w:left w:val="single" w:sz="8" w:space="0" w:color="FFFFFF"/>
-              <w:bottom w:val="single" w:sz="8" w:space="0" w:color="FFFFFF"/>
-              <w:right w:val="single" w:sz="8" w:space="0" w:color="FFFFFF"/>
-            </w:tcBorders>
-            <w:shd w:val="clear" w:color="auto" w:fill="F2F2F2"/>
-            <w:tcMar>
-              <w:top w:w="15" w:type="dxa"/>
-              <w:left w:w="77" w:type="dxa"/>
-              <w:bottom w:w="0" w:type="dxa"/>
-              <w:right w:w="77" w:type="dxa"/>
-            </w:tcMar>
-            <w:hideMark/>
-          </w:tcPr>
-          <w:p/>
+          <w:p>
+            <w:r>
+              <w:t>A good friend who helps with running the project.</w:t>
+            </w:r>
+          </w:p>
         </w:tc>
       </w:tr>
       <w:tr>
@@ -1174,6 +1225,78 @@
             </w:tcMar>
             <w:hideMark/>
           </w:tcPr>
+          <w:p>
+            <w:r>
+              <w:t>A good friend who can be talked into rejecting the project.</w:t>
+            </w:r>
+          </w:p>
+        </w:tc>
+        <w:tc>
+          <w:tcPr>
+            <w:tcW w:w="2100" w:type="dxa"/>
+            <w:tcBorders>
+              <w:top w:val="single" w:sz="8" w:space="0" w:color="FFFFFF"/>
+              <w:left w:val="single" w:sz="8" w:space="0" w:color="FFFFFF"/>
+              <w:bottom w:val="single" w:sz="8" w:space="0" w:color="FFFFFF"/>
+              <w:right w:val="single" w:sz="8" w:space="0" w:color="FFFFFF"/>
+            </w:tcBorders>
+            <w:shd w:val="clear" w:color="auto" w:fill="D9D9D9"/>
+            <w:tcMar>
+              <w:top w:w="15" w:type="dxa"/>
+              <w:left w:w="77" w:type="dxa"/>
+              <w:bottom w:w="0" w:type="dxa"/>
+              <w:right w:w="77" w:type="dxa"/>
+            </w:tcMar>
+            <w:hideMark/>
+          </w:tcPr>
+          <w:p>
+            <w:r>
+              <w:t>A good, misguided friend who does not understand the annoyance of noise and parking issues.</w:t>
+            </w:r>
+          </w:p>
+        </w:tc>
+        <w:tc>
+          <w:tcPr>
+            <w:tcW w:w="2100" w:type="dxa"/>
+            <w:tcBorders>
+              <w:top w:val="single" w:sz="8" w:space="0" w:color="FFFFFF"/>
+              <w:left w:val="single" w:sz="8" w:space="0" w:color="FFFFFF"/>
+              <w:bottom w:val="single" w:sz="8" w:space="0" w:color="FFFFFF"/>
+              <w:right w:val="single" w:sz="8" w:space="0" w:color="FFFFFF"/>
+            </w:tcBorders>
+            <w:shd w:val="clear" w:color="auto" w:fill="D9D9D9"/>
+            <w:tcMar>
+              <w:top w:w="15" w:type="dxa"/>
+              <w:left w:w="77" w:type="dxa"/>
+              <w:bottom w:w="0" w:type="dxa"/>
+              <w:right w:w="77" w:type="dxa"/>
+            </w:tcMar>
+            <w:hideMark/>
+          </w:tcPr>
+          <w:p>
+            <w:r>
+              <w:t>Likes gardening and always wants to be involved in the community.</w:t>
+            </w:r>
+          </w:p>
+        </w:tc>
+        <w:tc>
+          <w:tcPr>
+            <w:tcW w:w="2100" w:type="dxa"/>
+            <w:tcBorders>
+              <w:top w:val="single" w:sz="8" w:space="0" w:color="FFFFFF"/>
+              <w:left w:val="single" w:sz="8" w:space="0" w:color="FFFFFF"/>
+              <w:bottom w:val="single" w:sz="8" w:space="0" w:color="FFFFFF"/>
+              <w:right w:val="single" w:sz="8" w:space="0" w:color="FFFFFF"/>
+            </w:tcBorders>
+            <w:shd w:val="clear" w:color="auto" w:fill="7F7F7F"/>
+            <w:tcMar>
+              <w:top w:w="15" w:type="dxa"/>
+              <w:left w:w="77" w:type="dxa"/>
+              <w:bottom w:w="0" w:type="dxa"/>
+              <w:right w:w="77" w:type="dxa"/>
+            </w:tcMar>
+            <w:hideMark/>
+          </w:tcPr>
           <w:p/>
         </w:tc>
         <w:tc>
@@ -1194,7 +1317,11 @@
             </w:tcMar>
             <w:hideMark/>
           </w:tcPr>
-          <w:p/>
+          <w:p>
+            <w:r>
+              <w:t>A friend who I can explain why not to set up a pea patch</w:t>
+            </w:r>
+          </w:p>
         </w:tc>
         <w:tc>
           <w:tcPr>
@@ -1214,67 +1341,11 @@
             </w:tcMar>
             <w:hideMark/>
           </w:tcPr>
-          <w:p/>
-        </w:tc>
-        <w:tc>
-          <w:tcPr>
-            <w:tcW w:w="2100" w:type="dxa"/>
-            <w:tcBorders>
-              <w:top w:val="single" w:sz="8" w:space="0" w:color="FFFFFF"/>
-              <w:left w:val="single" w:sz="8" w:space="0" w:color="FFFFFF"/>
-              <w:bottom w:val="single" w:sz="8" w:space="0" w:color="FFFFFF"/>
-              <w:right w:val="single" w:sz="8" w:space="0" w:color="FFFFFF"/>
-            </w:tcBorders>
-            <w:shd w:val="clear" w:color="auto" w:fill="7F7F7F"/>
-            <w:tcMar>
-              <w:top w:w="15" w:type="dxa"/>
-              <w:left w:w="77" w:type="dxa"/>
-              <w:bottom w:w="0" w:type="dxa"/>
-              <w:right w:w="77" w:type="dxa"/>
-            </w:tcMar>
-            <w:hideMark/>
-          </w:tcPr>
-          <w:p/>
-        </w:tc>
-        <w:tc>
-          <w:tcPr>
-            <w:tcW w:w="2100" w:type="dxa"/>
-            <w:tcBorders>
-              <w:top w:val="single" w:sz="8" w:space="0" w:color="FFFFFF"/>
-              <w:left w:val="single" w:sz="8" w:space="0" w:color="FFFFFF"/>
-              <w:bottom w:val="single" w:sz="8" w:space="0" w:color="FFFFFF"/>
-              <w:right w:val="single" w:sz="8" w:space="0" w:color="FFFFFF"/>
-            </w:tcBorders>
-            <w:shd w:val="clear" w:color="auto" w:fill="D9D9D9"/>
-            <w:tcMar>
-              <w:top w:w="15" w:type="dxa"/>
-              <w:left w:w="77" w:type="dxa"/>
-              <w:bottom w:w="0" w:type="dxa"/>
-              <w:right w:w="77" w:type="dxa"/>
-            </w:tcMar>
-            <w:hideMark/>
-          </w:tcPr>
-          <w:p/>
-        </w:tc>
-        <w:tc>
-          <w:tcPr>
-            <w:tcW w:w="2100" w:type="dxa"/>
-            <w:tcBorders>
-              <w:top w:val="single" w:sz="8" w:space="0" w:color="FFFFFF"/>
-              <w:left w:val="single" w:sz="8" w:space="0" w:color="FFFFFF"/>
-              <w:bottom w:val="single" w:sz="8" w:space="0" w:color="FFFFFF"/>
-              <w:right w:val="single" w:sz="8" w:space="0" w:color="FFFFFF"/>
-            </w:tcBorders>
-            <w:shd w:val="clear" w:color="auto" w:fill="D9D9D9"/>
-            <w:tcMar>
-              <w:top w:w="15" w:type="dxa"/>
-              <w:left w:w="77" w:type="dxa"/>
-              <w:bottom w:w="0" w:type="dxa"/>
-              <w:right w:w="77" w:type="dxa"/>
-            </w:tcMar>
-            <w:hideMark/>
-          </w:tcPr>
-          <w:p/>
+          <w:p>
+            <w:r>
+              <w:t>Independent professional hired by those who want to change existing order</w:t>
+            </w:r>
+          </w:p>
         </w:tc>
       </w:tr>
       <w:tr>
@@ -1328,6 +1399,102 @@
             </w:tcMar>
             <w:hideMark/>
           </w:tcPr>
+          <w:p>
+            <w:r>
+              <w:t>A fried who can be talked to.</w:t>
+            </w:r>
+          </w:p>
+        </w:tc>
+        <w:tc>
+          <w:tcPr>
+            <w:tcW w:w="2100" w:type="dxa"/>
+            <w:tcBorders>
+              <w:top w:val="single" w:sz="8" w:space="0" w:color="FFFFFF"/>
+              <w:left w:val="single" w:sz="8" w:space="0" w:color="FFFFFF"/>
+              <w:bottom w:val="single" w:sz="8" w:space="0" w:color="FFFFFF"/>
+              <w:right w:val="single" w:sz="8" w:space="0" w:color="FFFFFF"/>
+            </w:tcBorders>
+            <w:shd w:val="clear" w:color="auto" w:fill="F2F2F2"/>
+            <w:tcMar>
+              <w:top w:w="15" w:type="dxa"/>
+              <w:left w:w="77" w:type="dxa"/>
+              <w:bottom w:w="0" w:type="dxa"/>
+              <w:right w:w="77" w:type="dxa"/>
+            </w:tcMar>
+            <w:hideMark/>
+          </w:tcPr>
+          <w:p>
+            <w:r>
+              <w:t>A friend with an idea to set up a pea patch.</w:t>
+            </w:r>
+          </w:p>
+        </w:tc>
+        <w:tc>
+          <w:tcPr>
+            <w:tcW w:w="2100" w:type="dxa"/>
+            <w:tcBorders>
+              <w:top w:val="single" w:sz="8" w:space="0" w:color="FFFFFF"/>
+              <w:left w:val="single" w:sz="8" w:space="0" w:color="FFFFFF"/>
+              <w:bottom w:val="single" w:sz="8" w:space="0" w:color="FFFFFF"/>
+              <w:right w:val="single" w:sz="8" w:space="0" w:color="FFFFFF"/>
+            </w:tcBorders>
+            <w:shd w:val="clear" w:color="auto" w:fill="F2F2F2"/>
+            <w:tcMar>
+              <w:top w:w="15" w:type="dxa"/>
+              <w:left w:w="77" w:type="dxa"/>
+              <w:bottom w:w="0" w:type="dxa"/>
+              <w:right w:w="77" w:type="dxa"/>
+            </w:tcMar>
+            <w:hideMark/>
+          </w:tcPr>
+          <w:p>
+            <w:r>
+              <w:t>Dos not know this person.</w:t>
+            </w:r>
+          </w:p>
+        </w:tc>
+        <w:tc>
+          <w:tcPr>
+            <w:tcW w:w="2100" w:type="dxa"/>
+            <w:tcBorders>
+              <w:top w:val="single" w:sz="8" w:space="0" w:color="FFFFFF"/>
+              <w:left w:val="single" w:sz="8" w:space="0" w:color="FFFFFF"/>
+              <w:bottom w:val="single" w:sz="8" w:space="0" w:color="FFFFFF"/>
+              <w:right w:val="single" w:sz="8" w:space="0" w:color="FFFFFF"/>
+            </w:tcBorders>
+            <w:shd w:val="clear" w:color="auto" w:fill="F2F2F2"/>
+            <w:tcMar>
+              <w:top w:w="15" w:type="dxa"/>
+              <w:left w:w="77" w:type="dxa"/>
+              <w:bottom w:w="0" w:type="dxa"/>
+              <w:right w:w="77" w:type="dxa"/>
+            </w:tcMar>
+            <w:hideMark/>
+          </w:tcPr>
+          <w:p>
+            <w:r>
+              <w:t>A friend who is against the pee patch</w:t>
+            </w:r>
+          </w:p>
+        </w:tc>
+        <w:tc>
+          <w:tcPr>
+            <w:tcW w:w="2100" w:type="dxa"/>
+            <w:tcBorders>
+              <w:top w:val="single" w:sz="8" w:space="0" w:color="FFFFFF"/>
+              <w:left w:val="single" w:sz="8" w:space="0" w:color="FFFFFF"/>
+              <w:bottom w:val="single" w:sz="8" w:space="0" w:color="FFFFFF"/>
+              <w:right w:val="single" w:sz="8" w:space="0" w:color="FFFFFF"/>
+            </w:tcBorders>
+            <w:shd w:val="clear" w:color="auto" w:fill="7F7F7F"/>
+            <w:tcMar>
+              <w:top w:w="15" w:type="dxa"/>
+              <w:left w:w="77" w:type="dxa"/>
+              <w:bottom w:w="0" w:type="dxa"/>
+              <w:right w:w="77" w:type="dxa"/>
+            </w:tcMar>
+            <w:hideMark/>
+          </w:tcPr>
           <w:p/>
         </w:tc>
         <w:tc>
@@ -1348,87 +1515,11 @@
             </w:tcMar>
             <w:hideMark/>
           </w:tcPr>
-          <w:p/>
-        </w:tc>
-        <w:tc>
-          <w:tcPr>
-            <w:tcW w:w="2100" w:type="dxa"/>
-            <w:tcBorders>
-              <w:top w:val="single" w:sz="8" w:space="0" w:color="FFFFFF"/>
-              <w:left w:val="single" w:sz="8" w:space="0" w:color="FFFFFF"/>
-              <w:bottom w:val="single" w:sz="8" w:space="0" w:color="FFFFFF"/>
-              <w:right w:val="single" w:sz="8" w:space="0" w:color="FFFFFF"/>
-            </w:tcBorders>
-            <w:shd w:val="clear" w:color="auto" w:fill="F2F2F2"/>
-            <w:tcMar>
-              <w:top w:w="15" w:type="dxa"/>
-              <w:left w:w="77" w:type="dxa"/>
-              <w:bottom w:w="0" w:type="dxa"/>
-              <w:right w:w="77" w:type="dxa"/>
-            </w:tcMar>
-            <w:hideMark/>
-          </w:tcPr>
-          <w:p/>
-        </w:tc>
-        <w:tc>
-          <w:tcPr>
-            <w:tcW w:w="2100" w:type="dxa"/>
-            <w:tcBorders>
-              <w:top w:val="single" w:sz="8" w:space="0" w:color="FFFFFF"/>
-              <w:left w:val="single" w:sz="8" w:space="0" w:color="FFFFFF"/>
-              <w:bottom w:val="single" w:sz="8" w:space="0" w:color="FFFFFF"/>
-              <w:right w:val="single" w:sz="8" w:space="0" w:color="FFFFFF"/>
-            </w:tcBorders>
-            <w:shd w:val="clear" w:color="auto" w:fill="F2F2F2"/>
-            <w:tcMar>
-              <w:top w:w="15" w:type="dxa"/>
-              <w:left w:w="77" w:type="dxa"/>
-              <w:bottom w:w="0" w:type="dxa"/>
-              <w:right w:w="77" w:type="dxa"/>
-            </w:tcMar>
-            <w:hideMark/>
-          </w:tcPr>
-          <w:p/>
-        </w:tc>
-        <w:tc>
-          <w:tcPr>
-            <w:tcW w:w="2100" w:type="dxa"/>
-            <w:tcBorders>
-              <w:top w:val="single" w:sz="8" w:space="0" w:color="FFFFFF"/>
-              <w:left w:val="single" w:sz="8" w:space="0" w:color="FFFFFF"/>
-              <w:bottom w:val="single" w:sz="8" w:space="0" w:color="FFFFFF"/>
-              <w:right w:val="single" w:sz="8" w:space="0" w:color="FFFFFF"/>
-            </w:tcBorders>
-            <w:shd w:val="clear" w:color="auto" w:fill="7F7F7F"/>
-            <w:tcMar>
-              <w:top w:w="15" w:type="dxa"/>
-              <w:left w:w="77" w:type="dxa"/>
-              <w:bottom w:w="0" w:type="dxa"/>
-              <w:right w:w="77" w:type="dxa"/>
-            </w:tcMar>
-            <w:hideMark/>
-          </w:tcPr>
-          <w:p/>
-        </w:tc>
-        <w:tc>
-          <w:tcPr>
-            <w:tcW w:w="2100" w:type="dxa"/>
-            <w:tcBorders>
-              <w:top w:val="single" w:sz="8" w:space="0" w:color="FFFFFF"/>
-              <w:left w:val="single" w:sz="8" w:space="0" w:color="FFFFFF"/>
-              <w:bottom w:val="single" w:sz="8" w:space="0" w:color="FFFFFF"/>
-              <w:right w:val="single" w:sz="8" w:space="0" w:color="FFFFFF"/>
-            </w:tcBorders>
-            <w:shd w:val="clear" w:color="auto" w:fill="F2F2F2"/>
-            <w:tcMar>
-              <w:top w:w="15" w:type="dxa"/>
-              <w:left w:w="77" w:type="dxa"/>
-              <w:bottom w:w="0" w:type="dxa"/>
-              <w:right w:w="77" w:type="dxa"/>
-            </w:tcMar>
-            <w:hideMark/>
-          </w:tcPr>
-          <w:p/>
+          <w:p>
+            <w:r>
+              <w:t>An industry professional working the project.</w:t>
+            </w:r>
+          </w:p>
         </w:tc>
       </w:tr>
       <w:tr>
@@ -1482,7 +1573,16 @@
             </w:tcMar>
             <w:hideMark/>
           </w:tcPr>
-          <w:p/>
+          <w:p>
+            <w:r>
+              <w:t>A person who makes the final decision.</w:t>
+            </w:r>
+            <w:r>
+              <w:t xml:space="preserve"> Keep engaged.</w:t>
+            </w:r>
+            <w:bookmarkStart w:id="0" w:name="_GoBack"/>
+            <w:bookmarkEnd w:id="0"/>
+          </w:p>
         </w:tc>
         <w:tc>
           <w:tcPr>
@@ -1502,7 +1602,14 @@
             </w:tcMar>
             <w:hideMark/>
           </w:tcPr>
-          <w:p/>
+          <w:p>
+            <w:r>
+              <w:t>Project sponsor</w:t>
+            </w:r>
+            <w:r>
+              <w:t>.  Keep engaged.</w:t>
+            </w:r>
+          </w:p>
         </w:tc>
         <w:tc>
           <w:tcPr>
@@ -1522,7 +1629,14 @@
             </w:tcMar>
             <w:hideMark/>
           </w:tcPr>
-          <w:p/>
+          <w:p>
+            <w:r>
+              <w:t>Project advocate. Helps with all aspects of the project.</w:t>
+            </w:r>
+            <w:r>
+              <w:t xml:space="preserve"> Keep engaged.</w:t>
+            </w:r>
+          </w:p>
         </w:tc>
         <w:tc>
           <w:tcPr>
@@ -1542,7 +1656,14 @@
             </w:tcMar>
             <w:hideMark/>
           </w:tcPr>
-          <w:p/>
+          <w:p>
+            <w:r>
+              <w:t>Votes against all project initiatives. Does have a stake in the project.</w:t>
+            </w:r>
+            <w:r>
+              <w:t xml:space="preserve"> Manage closely.</w:t>
+            </w:r>
+          </w:p>
         </w:tc>
         <w:tc>
           <w:tcPr>
@@ -1562,7 +1683,14 @@
             </w:tcMar>
             <w:hideMark/>
           </w:tcPr>
-          <w:p/>
+          <w:p>
+            <w:r>
+              <w:t>A person who needs to be persuaded to vote for</w:t>
+            </w:r>
+            <w:r>
+              <w:t xml:space="preserve"> the project.  Manage Closely</w:t>
+            </w:r>
+          </w:p>
         </w:tc>
         <w:tc>
           <w:tcPr>
@@ -1625,8 +1753,8 @@
     </w:p>
     <w:tbl>
       <w:tblPr>
-        <w:tblW w:w="10502" w:type="dxa"/>
-        <w:tblInd w:w="1010" w:type="dxa"/>
+        <w:tblW w:w="13230" w:type="dxa"/>
+        <w:tblInd w:w="80" w:type="dxa"/>
         <w:tblCellMar>
           <w:left w:w="0" w:type="dxa"/>
           <w:right w:w="0" w:type="dxa"/>
@@ -1634,11 +1762,11 @@
         <w:tblLook w:val="0420" w:firstRow="1" w:lastRow="0" w:firstColumn="0" w:lastColumn="0" w:noHBand="0" w:noVBand="1"/>
       </w:tblPr>
       <w:tblGrid>
-        <w:gridCol w:w="1540"/>
-        <w:gridCol w:w="2210"/>
-        <w:gridCol w:w="2148"/>
-        <w:gridCol w:w="2250"/>
-        <w:gridCol w:w="2354"/>
+        <w:gridCol w:w="2160"/>
+        <w:gridCol w:w="1980"/>
+        <w:gridCol w:w="1980"/>
+        <w:gridCol w:w="3420"/>
+        <w:gridCol w:w="3690"/>
       </w:tblGrid>
       <w:tr>
         <w:trPr>
@@ -1647,7 +1775,7 @@
         </w:trPr>
         <w:tc>
           <w:tcPr>
-            <w:tcW w:w="1540" w:type="dxa"/>
+            <w:tcW w:w="2160" w:type="dxa"/>
             <w:tcBorders>
               <w:top w:val="single" w:sz="8" w:space="0" w:color="FFFFFF"/>
               <w:left w:val="single" w:sz="8" w:space="0" w:color="FFFFFF"/>
@@ -1679,7 +1807,7 @@
         </w:tc>
         <w:tc>
           <w:tcPr>
-            <w:tcW w:w="2210" w:type="dxa"/>
+            <w:tcW w:w="1980" w:type="dxa"/>
             <w:tcBorders>
               <w:top w:val="single" w:sz="8" w:space="0" w:color="FFFFFF"/>
               <w:left w:val="single" w:sz="8" w:space="0" w:color="FFFFFF"/>
@@ -1711,7 +1839,7 @@
         </w:tc>
         <w:tc>
           <w:tcPr>
-            <w:tcW w:w="2148" w:type="dxa"/>
+            <w:tcW w:w="1980" w:type="dxa"/>
             <w:tcBorders>
               <w:top w:val="single" w:sz="8" w:space="0" w:color="FFFFFF"/>
               <w:left w:val="single" w:sz="8" w:space="0" w:color="FFFFFF"/>
@@ -1743,7 +1871,7 @@
         </w:tc>
         <w:tc>
           <w:tcPr>
-            <w:tcW w:w="2250" w:type="dxa"/>
+            <w:tcW w:w="3420" w:type="dxa"/>
             <w:tcBorders>
               <w:top w:val="single" w:sz="8" w:space="0" w:color="FFFFFF"/>
               <w:left w:val="single" w:sz="8" w:space="0" w:color="FFFFFF"/>
@@ -1775,7 +1903,7 @@
         </w:tc>
         <w:tc>
           <w:tcPr>
-            <w:tcW w:w="2354" w:type="dxa"/>
+            <w:tcW w:w="3690" w:type="dxa"/>
             <w:tcBorders>
               <w:top w:val="single" w:sz="8" w:space="0" w:color="FFFFFF"/>
               <w:left w:val="single" w:sz="8" w:space="0" w:color="FFFFFF"/>
@@ -1813,7 +1941,7 @@
         </w:trPr>
         <w:tc>
           <w:tcPr>
-            <w:tcW w:w="1540" w:type="dxa"/>
+            <w:tcW w:w="2160" w:type="dxa"/>
             <w:tcBorders>
               <w:top w:val="single" w:sz="24" w:space="0" w:color="FFFFFF"/>
               <w:left w:val="single" w:sz="8" w:space="0" w:color="FFFFFF"/>
@@ -1840,7 +1968,7 @@
         </w:tc>
         <w:tc>
           <w:tcPr>
-            <w:tcW w:w="2210" w:type="dxa"/>
+            <w:tcW w:w="1980" w:type="dxa"/>
             <w:tcBorders>
               <w:top w:val="single" w:sz="24" w:space="0" w:color="FFFFFF"/>
               <w:left w:val="single" w:sz="8" w:space="0" w:color="FFFFFF"/>
@@ -1860,11 +1988,14 @@
             <w:pPr>
               <w:spacing w:before="100" w:beforeAutospacing="1" w:after="100" w:afterAutospacing="1"/>
             </w:pPr>
-          </w:p>
-        </w:tc>
-        <w:tc>
-          <w:tcPr>
-            <w:tcW w:w="2148" w:type="dxa"/>
+            <w:r>
+              <w:t>Manage Closely</w:t>
+            </w:r>
+          </w:p>
+        </w:tc>
+        <w:tc>
+          <w:tcPr>
+            <w:tcW w:w="1980" w:type="dxa"/>
             <w:tcBorders>
               <w:top w:val="single" w:sz="24" w:space="0" w:color="FFFFFF"/>
               <w:left w:val="single" w:sz="8" w:space="0" w:color="FFFFFF"/>
@@ -1884,11 +2015,14 @@
             <w:pPr>
               <w:spacing w:before="100" w:beforeAutospacing="1" w:after="100" w:afterAutospacing="1"/>
             </w:pPr>
-          </w:p>
-        </w:tc>
-        <w:tc>
-          <w:tcPr>
-            <w:tcW w:w="2250" w:type="dxa"/>
+            <w:r>
+              <w:t>Neutral</w:t>
+            </w:r>
+          </w:p>
+        </w:tc>
+        <w:tc>
+          <w:tcPr>
+            <w:tcW w:w="3420" w:type="dxa"/>
             <w:tcBorders>
               <w:top w:val="single" w:sz="24" w:space="0" w:color="FFFFFF"/>
               <w:left w:val="single" w:sz="8" w:space="0" w:color="FFFFFF"/>
@@ -1908,11 +2042,70 @@
             <w:pPr>
               <w:spacing w:before="100" w:beforeAutospacing="1" w:after="100" w:afterAutospacing="1"/>
             </w:pPr>
-          </w:p>
-        </w:tc>
-        <w:tc>
-          <w:tcPr>
-            <w:tcW w:w="2354" w:type="dxa"/>
+            <w:r>
+              <w:rPr>
+                <w:b/>
+                <w:sz w:val="22"/>
+                <w:szCs w:val="22"/>
+              </w:rPr>
+              <w:t>Status:</w:t>
+            </w:r>
+            <w:r>
+              <w:rPr>
+                <w:sz w:val="22"/>
+                <w:szCs w:val="22"/>
+              </w:rPr>
+              <w:t xml:space="preserve"> Bi-Weekly Email</w:t>
+            </w:r>
+            <w:r>
+              <w:rPr>
+                <w:sz w:val="22"/>
+                <w:szCs w:val="22"/>
+              </w:rPr>
+              <w:br/>
+            </w:r>
+            <w:r>
+              <w:rPr>
+                <w:b/>
+                <w:sz w:val="22"/>
+                <w:szCs w:val="22"/>
+              </w:rPr>
+              <w:t>Decisions:</w:t>
+            </w:r>
+            <w:r>
+              <w:rPr>
+                <w:sz w:val="22"/>
+                <w:szCs w:val="22"/>
+              </w:rPr>
+              <w:t xml:space="preserve"> Major</w:t>
+            </w:r>
+            <w:r>
+              <w:rPr>
+                <w:sz w:val="22"/>
+                <w:szCs w:val="22"/>
+              </w:rPr>
+              <w:br/>
+            </w:r>
+            <w:r>
+              <w:rPr>
+                <w:b/>
+                <w:sz w:val="22"/>
+                <w:szCs w:val="22"/>
+              </w:rPr>
+              <w:t>Issues:</w:t>
+            </w:r>
+            <w:r>
+              <w:rPr>
+                <w:sz w:val="22"/>
+                <w:szCs w:val="22"/>
+              </w:rPr>
+              <w:t xml:space="preserve"> Only Significant</w:t>
+            </w:r>
+          </w:p>
+        </w:tc>
+        <w:tc>
+          <w:tcPr>
+            <w:tcW w:w="3690" w:type="dxa"/>
             <w:tcBorders>
               <w:top w:val="single" w:sz="24" w:space="0" w:color="FFFFFF"/>
               <w:left w:val="single" w:sz="8" w:space="0" w:color="FFFFFF"/>
@@ -1932,6 +2125,48 @@
             <w:pPr>
               <w:spacing w:before="100" w:beforeAutospacing="1" w:after="100" w:afterAutospacing="1"/>
             </w:pPr>
+            <w:r>
+              <w:rPr>
+                <w:b/>
+              </w:rPr>
+              <w:t>Development:</w:t>
+            </w:r>
+            <w:r>
+              <w:t xml:space="preserve"> ask for comments</w:t>
+            </w:r>
+            <w:r>
+              <w:br/>
+            </w:r>
+            <w:r>
+              <w:rPr>
+                <w:b/>
+              </w:rPr>
+              <w:t>Influence:</w:t>
+            </w:r>
+            <w:r>
+              <w:t xml:space="preserve"> talk concerns</w:t>
+            </w:r>
+            <w:r>
+              <w:t>, friends with C</w:t>
+            </w:r>
+            <w:r>
+              <w:br/>
+            </w:r>
+            <w:r>
+              <w:rPr>
+                <w:b/>
+              </w:rPr>
+              <w:t>Acceptance:</w:t>
+            </w:r>
+            <w:r>
+              <w:t xml:space="preserve"> Atten</w:t>
+            </w:r>
+            <w:r>
+              <w:t>d kick-</w:t>
+            </w:r>
+            <w:r>
+              <w:t>off party</w:t>
+            </w:r>
           </w:p>
         </w:tc>
       </w:tr>
@@ -1942,7 +2177,7 @@
         </w:trPr>
         <w:tc>
           <w:tcPr>
-            <w:tcW w:w="1540" w:type="dxa"/>
+            <w:tcW w:w="2160" w:type="dxa"/>
             <w:tcBorders>
               <w:top w:val="single" w:sz="8" w:space="0" w:color="FFFFFF"/>
               <w:left w:val="single" w:sz="8" w:space="0" w:color="FFFFFF"/>
@@ -1969,7 +2204,7 @@
         </w:tc>
         <w:tc>
           <w:tcPr>
-            <w:tcW w:w="2210" w:type="dxa"/>
+            <w:tcW w:w="1980" w:type="dxa"/>
             <w:tcBorders>
               <w:top w:val="single" w:sz="8" w:space="0" w:color="FFFFFF"/>
               <w:left w:val="single" w:sz="8" w:space="0" w:color="FFFFFF"/>
@@ -1989,11 +2224,14 @@
             <w:pPr>
               <w:spacing w:before="100" w:beforeAutospacing="1" w:after="100" w:afterAutospacing="1"/>
             </w:pPr>
-          </w:p>
-        </w:tc>
-        <w:tc>
-          <w:tcPr>
-            <w:tcW w:w="2148" w:type="dxa"/>
+            <w:r>
+              <w:t>Monitor</w:t>
+            </w:r>
+          </w:p>
+        </w:tc>
+        <w:tc>
+          <w:tcPr>
+            <w:tcW w:w="1980" w:type="dxa"/>
             <w:tcBorders>
               <w:top w:val="single" w:sz="8" w:space="0" w:color="FFFFFF"/>
               <w:left w:val="single" w:sz="8" w:space="0" w:color="FFFFFF"/>
@@ -2013,11 +2251,14 @@
             <w:pPr>
               <w:spacing w:before="100" w:beforeAutospacing="1" w:after="100" w:afterAutospacing="1"/>
             </w:pPr>
-          </w:p>
-        </w:tc>
-        <w:tc>
-          <w:tcPr>
-            <w:tcW w:w="2250" w:type="dxa"/>
+            <w:r>
+              <w:t>Advocate</w:t>
+            </w:r>
+          </w:p>
+        </w:tc>
+        <w:tc>
+          <w:tcPr>
+            <w:tcW w:w="3420" w:type="dxa"/>
             <w:tcBorders>
               <w:top w:val="single" w:sz="8" w:space="0" w:color="FFFFFF"/>
               <w:left w:val="single" w:sz="8" w:space="0" w:color="FFFFFF"/>
@@ -2037,11 +2278,44 @@
             <w:pPr>
               <w:spacing w:before="100" w:beforeAutospacing="1" w:after="100" w:afterAutospacing="1"/>
             </w:pPr>
-          </w:p>
-        </w:tc>
-        <w:tc>
-          <w:tcPr>
-            <w:tcW w:w="2354" w:type="dxa"/>
+            <w:r>
+              <w:rPr>
+                <w:b/>
+              </w:rPr>
+              <w:t>Status:</w:t>
+            </w:r>
+            <w:r>
+              <w:t xml:space="preserve"> Weekly email, small talk</w:t>
+            </w:r>
+            <w:r>
+              <w:br/>
+            </w:r>
+            <w:r>
+              <w:rPr>
+                <w:b/>
+              </w:rPr>
+              <w:t>Decisions:</w:t>
+            </w:r>
+            <w:r>
+              <w:t xml:space="preserve"> all</w:t>
+            </w:r>
+            <w:r>
+              <w:br/>
+            </w:r>
+            <w:r>
+              <w:rPr>
+                <w:b/>
+              </w:rPr>
+              <w:t>Issues:</w:t>
+            </w:r>
+            <w:r>
+              <w:t xml:space="preserve"> all</w:t>
+            </w:r>
+          </w:p>
+        </w:tc>
+        <w:tc>
+          <w:tcPr>
+            <w:tcW w:w="3690" w:type="dxa"/>
             <w:tcBorders>
               <w:top w:val="single" w:sz="8" w:space="0" w:color="FFFFFF"/>
               <w:left w:val="single" w:sz="8" w:space="0" w:color="FFFFFF"/>
@@ -2061,6 +2335,27 @@
             <w:pPr>
               <w:spacing w:before="100" w:beforeAutospacing="1" w:after="100" w:afterAutospacing="1"/>
             </w:pPr>
+            <w:r>
+              <w:rPr>
+                <w:b/>
+              </w:rPr>
+              <w:t>Development</w:t>
+            </w:r>
+            <w:r>
+              <w:t>: keep informed</w:t>
+            </w:r>
+            <w:r>
+              <w:br/>
+            </w:r>
+            <w:r>
+              <w:rPr>
+                <w:b/>
+              </w:rPr>
+              <w:t>Influence</w:t>
+            </w:r>
+            <w:r>
+              <w:t>: Friends with C</w:t>
+            </w:r>
           </w:p>
         </w:tc>
       </w:tr>
@@ -2071,7 +2366,7 @@
         </w:trPr>
         <w:tc>
           <w:tcPr>
-            <w:tcW w:w="1540" w:type="dxa"/>
+            <w:tcW w:w="2160" w:type="dxa"/>
             <w:tcBorders>
               <w:top w:val="single" w:sz="8" w:space="0" w:color="FFFFFF"/>
               <w:left w:val="single" w:sz="8" w:space="0" w:color="FFFFFF"/>
@@ -2098,7 +2393,7 @@
         </w:tc>
         <w:tc>
           <w:tcPr>
-            <w:tcW w:w="2210" w:type="dxa"/>
+            <w:tcW w:w="1980" w:type="dxa"/>
             <w:tcBorders>
               <w:top w:val="single" w:sz="8" w:space="0" w:color="FFFFFF"/>
               <w:left w:val="single" w:sz="8" w:space="0" w:color="FFFFFF"/>
@@ -2118,11 +2413,14 @@
             <w:pPr>
               <w:spacing w:before="100" w:beforeAutospacing="1" w:after="100" w:afterAutospacing="1"/>
             </w:pPr>
-          </w:p>
-        </w:tc>
-        <w:tc>
-          <w:tcPr>
-            <w:tcW w:w="2148" w:type="dxa"/>
+            <w:r>
+              <w:t>Keep Informed</w:t>
+            </w:r>
+          </w:p>
+        </w:tc>
+        <w:tc>
+          <w:tcPr>
+            <w:tcW w:w="1980" w:type="dxa"/>
             <w:tcBorders>
               <w:top w:val="single" w:sz="8" w:space="0" w:color="FFFFFF"/>
               <w:left w:val="single" w:sz="8" w:space="0" w:color="FFFFFF"/>
@@ -2142,11 +2440,14 @@
             <w:pPr>
               <w:spacing w:before="100" w:beforeAutospacing="1" w:after="100" w:afterAutospacing="1"/>
             </w:pPr>
-          </w:p>
-        </w:tc>
-        <w:tc>
-          <w:tcPr>
-            <w:tcW w:w="2250" w:type="dxa"/>
+            <w:r>
+              <w:t>Advocate</w:t>
+            </w:r>
+          </w:p>
+        </w:tc>
+        <w:tc>
+          <w:tcPr>
+            <w:tcW w:w="3420" w:type="dxa"/>
             <w:tcBorders>
               <w:top w:val="single" w:sz="8" w:space="0" w:color="FFFFFF"/>
               <w:left w:val="single" w:sz="8" w:space="0" w:color="FFFFFF"/>
@@ -2166,11 +2467,44 @@
             <w:pPr>
               <w:spacing w:before="100" w:beforeAutospacing="1" w:after="100" w:afterAutospacing="1"/>
             </w:pPr>
-          </w:p>
-        </w:tc>
-        <w:tc>
-          <w:tcPr>
-            <w:tcW w:w="2354" w:type="dxa"/>
+            <w:r>
+              <w:rPr>
+                <w:b/>
+              </w:rPr>
+              <w:t>Status:</w:t>
+            </w:r>
+            <w:r>
+              <w:t xml:space="preserve"> Weekly email, small talk</w:t>
+            </w:r>
+            <w:r>
+              <w:br/>
+            </w:r>
+            <w:r>
+              <w:rPr>
+                <w:b/>
+              </w:rPr>
+              <w:t>Decisions:</w:t>
+            </w:r>
+            <w:r>
+              <w:t xml:space="preserve"> all</w:t>
+            </w:r>
+            <w:r>
+              <w:br/>
+            </w:r>
+            <w:r>
+              <w:rPr>
+                <w:b/>
+              </w:rPr>
+              <w:t>Issues</w:t>
+            </w:r>
+            <w:r>
+              <w:t>: major</w:t>
+            </w:r>
+          </w:p>
+        </w:tc>
+        <w:tc>
+          <w:tcPr>
+            <w:tcW w:w="3690" w:type="dxa"/>
             <w:tcBorders>
               <w:top w:val="single" w:sz="8" w:space="0" w:color="FFFFFF"/>
               <w:left w:val="single" w:sz="8" w:space="0" w:color="FFFFFF"/>
@@ -2190,6 +2524,39 @@
             <w:pPr>
               <w:spacing w:before="100" w:beforeAutospacing="1" w:after="100" w:afterAutospacing="1"/>
             </w:pPr>
+            <w:r>
+              <w:rPr>
+                <w:b/>
+              </w:rPr>
+              <w:t>Development</w:t>
+            </w:r>
+            <w:r>
+              <w:t>: ask for comments, keep informed</w:t>
+            </w:r>
+            <w:r>
+              <w:br/>
+            </w:r>
+            <w:r>
+              <w:rPr>
+                <w:b/>
+              </w:rPr>
+              <w:t>Influence</w:t>
+            </w:r>
+            <w:r>
+              <w:t>: Friends with PM</w:t>
+            </w:r>
+            <w:r>
+              <w:br/>
+            </w:r>
+            <w:r>
+              <w:rPr>
+                <w:b/>
+              </w:rPr>
+              <w:t>Involvement</w:t>
+            </w:r>
+            <w:r>
+              <w:t>: all major events</w:t>
+            </w:r>
           </w:p>
         </w:tc>
       </w:tr>
@@ -2200,7 +2567,7 @@
         </w:trPr>
         <w:tc>
           <w:tcPr>
-            <w:tcW w:w="1540" w:type="dxa"/>
+            <w:tcW w:w="2160" w:type="dxa"/>
             <w:tcBorders>
               <w:top w:val="single" w:sz="8" w:space="0" w:color="FFFFFF"/>
               <w:left w:val="single" w:sz="8" w:space="0" w:color="FFFFFF"/>
@@ -2227,7 +2594,7 @@
         </w:tc>
         <w:tc>
           <w:tcPr>
-            <w:tcW w:w="2210" w:type="dxa"/>
+            <w:tcW w:w="1980" w:type="dxa"/>
             <w:tcBorders>
               <w:top w:val="single" w:sz="8" w:space="0" w:color="FFFFFF"/>
               <w:left w:val="single" w:sz="8" w:space="0" w:color="FFFFFF"/>
@@ -2247,11 +2614,14 @@
             <w:pPr>
               <w:spacing w:before="100" w:beforeAutospacing="1" w:after="100" w:afterAutospacing="1"/>
             </w:pPr>
-          </w:p>
-        </w:tc>
-        <w:tc>
-          <w:tcPr>
-            <w:tcW w:w="2148" w:type="dxa"/>
+            <w:r>
+              <w:t>Manage Closely</w:t>
+            </w:r>
+          </w:p>
+        </w:tc>
+        <w:tc>
+          <w:tcPr>
+            <w:tcW w:w="1980" w:type="dxa"/>
             <w:tcBorders>
               <w:top w:val="single" w:sz="8" w:space="0" w:color="FFFFFF"/>
               <w:left w:val="single" w:sz="8" w:space="0" w:color="FFFFFF"/>
@@ -2271,11 +2641,14 @@
             <w:pPr>
               <w:spacing w:before="100" w:beforeAutospacing="1" w:after="100" w:afterAutospacing="1"/>
             </w:pPr>
-          </w:p>
-        </w:tc>
-        <w:tc>
-          <w:tcPr>
-            <w:tcW w:w="2250" w:type="dxa"/>
+            <w:r>
+              <w:t>Against</w:t>
+            </w:r>
+          </w:p>
+        </w:tc>
+        <w:tc>
+          <w:tcPr>
+            <w:tcW w:w="3420" w:type="dxa"/>
             <w:tcBorders>
               <w:top w:val="single" w:sz="8" w:space="0" w:color="FFFFFF"/>
               <w:left w:val="single" w:sz="8" w:space="0" w:color="FFFFFF"/>
@@ -2295,11 +2668,44 @@
             <w:pPr>
               <w:spacing w:before="100" w:beforeAutospacing="1" w:after="100" w:afterAutospacing="1"/>
             </w:pPr>
-          </w:p>
-        </w:tc>
-        <w:tc>
-          <w:tcPr>
-            <w:tcW w:w="2354" w:type="dxa"/>
+            <w:r>
+              <w:rPr>
+                <w:b/>
+              </w:rPr>
+              <w:t>Status</w:t>
+            </w:r>
+            <w:r>
+              <w:t>: bi-weekly email, chat</w:t>
+            </w:r>
+            <w:r>
+              <w:br/>
+            </w:r>
+            <w:r>
+              <w:rPr>
+                <w:b/>
+              </w:rPr>
+              <w:t>Decisions</w:t>
+            </w:r>
+            <w:r>
+              <w:t>: major</w:t>
+            </w:r>
+            <w:r>
+              <w:br/>
+            </w:r>
+            <w:r>
+              <w:rPr>
+                <w:b/>
+              </w:rPr>
+              <w:t>Issues</w:t>
+            </w:r>
+            <w:r>
+              <w:t>: none</w:t>
+            </w:r>
+          </w:p>
+        </w:tc>
+        <w:tc>
+          <w:tcPr>
+            <w:tcW w:w="3690" w:type="dxa"/>
             <w:tcBorders>
               <w:top w:val="single" w:sz="8" w:space="0" w:color="FFFFFF"/>
               <w:left w:val="single" w:sz="8" w:space="0" w:color="FFFFFF"/>
@@ -2319,6 +2725,39 @@
             <w:pPr>
               <w:spacing w:before="100" w:beforeAutospacing="1" w:after="100" w:afterAutospacing="1"/>
             </w:pPr>
+            <w:r>
+              <w:rPr>
+                <w:b/>
+              </w:rPr>
+              <w:t>Development</w:t>
+            </w:r>
+            <w:r>
+              <w:t>: ask for comments</w:t>
+            </w:r>
+            <w:r>
+              <w:br/>
+            </w:r>
+            <w:r>
+              <w:rPr>
+                <w:b/>
+              </w:rPr>
+              <w:t>Influence</w:t>
+            </w:r>
+            <w:r>
+              <w:t>: friends with C</w:t>
+            </w:r>
+            <w:r>
+              <w:br/>
+            </w:r>
+            <w:r>
+              <w:rPr>
+                <w:b/>
+              </w:rPr>
+              <w:t>Involvement</w:t>
+            </w:r>
+            <w:r>
+              <w:t>: all major events</w:t>
+            </w:r>
           </w:p>
         </w:tc>
       </w:tr>
@@ -2329,7 +2768,7 @@
         </w:trPr>
         <w:tc>
           <w:tcPr>
-            <w:tcW w:w="1540" w:type="dxa"/>
+            <w:tcW w:w="2160" w:type="dxa"/>
             <w:tcBorders>
               <w:top w:val="single" w:sz="8" w:space="0" w:color="FFFFFF"/>
               <w:left w:val="single" w:sz="8" w:space="0" w:color="FFFFFF"/>
@@ -2356,7 +2795,7 @@
         </w:tc>
         <w:tc>
           <w:tcPr>
-            <w:tcW w:w="2210" w:type="dxa"/>
+            <w:tcW w:w="1980" w:type="dxa"/>
             <w:tcBorders>
               <w:top w:val="single" w:sz="8" w:space="0" w:color="FFFFFF"/>
               <w:left w:val="single" w:sz="8" w:space="0" w:color="FFFFFF"/>
@@ -2376,11 +2815,14 @@
             <w:pPr>
               <w:spacing w:before="100" w:beforeAutospacing="1" w:after="100" w:afterAutospacing="1"/>
             </w:pPr>
-          </w:p>
-        </w:tc>
-        <w:tc>
-          <w:tcPr>
-            <w:tcW w:w="2148" w:type="dxa"/>
+            <w:r>
+              <w:t>Keep Satisfied</w:t>
+            </w:r>
+          </w:p>
+        </w:tc>
+        <w:tc>
+          <w:tcPr>
+            <w:tcW w:w="1980" w:type="dxa"/>
             <w:tcBorders>
               <w:top w:val="single" w:sz="8" w:space="0" w:color="FFFFFF"/>
               <w:left w:val="single" w:sz="8" w:space="0" w:color="FFFFFF"/>
@@ -2400,11 +2842,14 @@
             <w:pPr>
               <w:spacing w:before="100" w:beforeAutospacing="1" w:after="100" w:afterAutospacing="1"/>
             </w:pPr>
-          </w:p>
-        </w:tc>
-        <w:tc>
-          <w:tcPr>
-            <w:tcW w:w="2250" w:type="dxa"/>
+            <w:r>
+              <w:t>Neutral</w:t>
+            </w:r>
+          </w:p>
+        </w:tc>
+        <w:tc>
+          <w:tcPr>
+            <w:tcW w:w="3420" w:type="dxa"/>
             <w:tcBorders>
               <w:top w:val="single" w:sz="8" w:space="0" w:color="FFFFFF"/>
               <w:left w:val="single" w:sz="8" w:space="0" w:color="FFFFFF"/>
@@ -2424,11 +2869,22 @@
             <w:pPr>
               <w:spacing w:before="100" w:beforeAutospacing="1" w:after="100" w:afterAutospacing="1"/>
             </w:pPr>
-          </w:p>
-        </w:tc>
-        <w:tc>
-          <w:tcPr>
-            <w:tcW w:w="2354" w:type="dxa"/>
+            <w:r>
+              <w:t>Status: Weekly email, small talk</w:t>
+            </w:r>
+            <w:r>
+              <w:br/>
+              <w:t>Decisions: major</w:t>
+            </w:r>
+            <w:r>
+              <w:br/>
+              <w:t>Issues: major</w:t>
+            </w:r>
+          </w:p>
+        </w:tc>
+        <w:tc>
+          <w:tcPr>
+            <w:tcW w:w="3690" w:type="dxa"/>
             <w:tcBorders>
               <w:top w:val="single" w:sz="8" w:space="0" w:color="FFFFFF"/>
               <w:left w:val="single" w:sz="8" w:space="0" w:color="FFFFFF"/>
@@ -2448,6 +2904,39 @@
             <w:pPr>
               <w:spacing w:before="100" w:beforeAutospacing="1" w:after="100" w:afterAutospacing="1"/>
             </w:pPr>
+            <w:r>
+              <w:rPr>
+                <w:b/>
+              </w:rPr>
+              <w:t>Development</w:t>
+            </w:r>
+            <w:r>
+              <w:t>: ask for comments</w:t>
+            </w:r>
+            <w:r>
+              <w:br/>
+            </w:r>
+            <w:r>
+              <w:rPr>
+                <w:b/>
+              </w:rPr>
+              <w:t>Influence</w:t>
+            </w:r>
+            <w:r>
+              <w:t>: friends with all but A</w:t>
+            </w:r>
+            <w:r>
+              <w:br/>
+            </w:r>
+            <w:r>
+              <w:rPr>
+                <w:b/>
+              </w:rPr>
+              <w:t>Involvement</w:t>
+            </w:r>
+            <w:r>
+              <w:t>: small talk, all events</w:t>
+            </w:r>
           </w:p>
         </w:tc>
       </w:tr>
@@ -2465,7 +2954,7 @@
 </file>
 
 <file path=word/numbering.xml><?xml version="1.0" encoding="utf-8"?>
-<w:numbering xmlns:wpc="http://schemas.microsoft.com/office/word/2010/wordprocessingCanvas" xmlns:mc="http://schemas.openxmlformats.org/markup-compatibility/2006" xmlns:o="urn:schemas-microsoft-com:office:office" xmlns:r="http://schemas.openxmlformats.org/officeDocument/2006/relationships" xmlns:m="http://schemas.openxmlformats.org/officeDocument/2006/math" xmlns:v="urn:schemas-microsoft-com:vml" xmlns:wp14="http://schemas.microsoft.com/office/word/2010/wordprocessingDrawing" xmlns:wp="http://schemas.openxmlformats.org/drawingml/2006/wordprocessingDrawing" xmlns:w10="urn:schemas-microsoft-com:office:word" xmlns:w="http://schemas.openxmlformats.org/wordprocessingml/2006/main" xmlns:w14="http://schemas.microsoft.com/office/word/2010/wordml" xmlns:w15="http://schemas.microsoft.com/office/word/2012/wordml" xmlns:wpg="http://schemas.microsoft.com/office/word/2010/wordprocessingGroup" xmlns:wpi="http://schemas.microsoft.com/office/word/2010/wordprocessingInk" xmlns:wne="http://schemas.microsoft.com/office/word/2006/wordml" xmlns:wps="http://schemas.microsoft.com/office/word/2010/wordprocessingShape" mc:Ignorable="w14 w15 wp14">
+<w:numbering xmlns:wpc="http://schemas.microsoft.com/office/word/2010/wordprocessingCanvas" xmlns:cx="http://schemas.microsoft.com/office/drawing/2014/chartex" xmlns:cx1="http://schemas.microsoft.com/office/drawing/2015/9/8/chartex" xmlns:cx2="http://schemas.microsoft.com/office/drawing/2015/10/21/chartex" xmlns:cx3="http://schemas.microsoft.com/office/drawing/2016/5/9/chartex" xmlns:cx4="http://schemas.microsoft.com/office/drawing/2016/5/10/chartex" xmlns:cx5="http://schemas.microsoft.com/office/drawing/2016/5/11/chartex" xmlns:mc="http://schemas.openxmlformats.org/markup-compatibility/2006" xmlns:o="urn:schemas-microsoft-com:office:office" xmlns:r="http://schemas.openxmlformats.org/officeDocument/2006/relationships" xmlns:m="http://schemas.openxmlformats.org/officeDocument/2006/math" xmlns:v="urn:schemas-microsoft-com:vml" xmlns:wp14="http://schemas.microsoft.com/office/word/2010/wordprocessingDrawing" xmlns:wp="http://schemas.openxmlformats.org/drawingml/2006/wordprocessingDrawing" xmlns:w10="urn:schemas-microsoft-com:office:word" xmlns:w="http://schemas.openxmlformats.org/wordprocessingml/2006/main" xmlns:w14="http://schemas.microsoft.com/office/word/2010/wordml" xmlns:w15="http://schemas.microsoft.com/office/word/2012/wordml" xmlns:w16se="http://schemas.microsoft.com/office/word/2015/wordml/symex" xmlns:wpg="http://schemas.microsoft.com/office/word/2010/wordprocessingGroup" xmlns:wpi="http://schemas.microsoft.com/office/word/2010/wordprocessingInk" xmlns:wne="http://schemas.microsoft.com/office/word/2006/wordml" xmlns:wps="http://schemas.microsoft.com/office/word/2010/wordprocessingShape" mc:Ignorable="w14 w15 w16se wp14">
   <w:abstractNum w:abstractNumId="0" w15:restartNumberingAfterBreak="0">
     <w:nsid w:val="04641DCF"/>
     <w:multiLevelType w:val="hybridMultilevel"/>
@@ -2580,6 +3069,119 @@
     </w:lvl>
   </w:abstractNum>
   <w:abstractNum w:abstractNumId="1" w15:restartNumberingAfterBreak="0">
+    <w:nsid w:val="10F954B9"/>
+    <w:multiLevelType w:val="hybridMultilevel"/>
+    <w:tmpl w:val="163A20A0"/>
+    <w:lvl w:ilvl="0" w:tplc="04090001">
+      <w:start w:val="1"/>
+      <w:numFmt w:val="bullet"/>
+      <w:lvlText w:val=""/>
+      <w:lvlJc w:val="left"/>
+      <w:pPr>
+        <w:ind w:left="720" w:hanging="360"/>
+      </w:pPr>
+      <w:rPr>
+        <w:rFonts w:ascii="Symbol" w:hAnsi="Symbol" w:hint="default"/>
+      </w:rPr>
+    </w:lvl>
+    <w:lvl w:ilvl="1" w:tplc="04090003" w:tentative="1">
+      <w:start w:val="1"/>
+      <w:numFmt w:val="bullet"/>
+      <w:lvlText w:val="o"/>
+      <w:lvlJc w:val="left"/>
+      <w:pPr>
+        <w:ind w:left="1440" w:hanging="360"/>
+      </w:pPr>
+      <w:rPr>
+        <w:rFonts w:ascii="Courier New" w:hAnsi="Courier New" w:cs="Courier New" w:hint="default"/>
+      </w:rPr>
+    </w:lvl>
+    <w:lvl w:ilvl="2" w:tplc="04090005" w:tentative="1">
+      <w:start w:val="1"/>
+      <w:numFmt w:val="bullet"/>
+      <w:lvlText w:val=""/>
+      <w:lvlJc w:val="left"/>
+      <w:pPr>
+        <w:ind w:left="2160" w:hanging="360"/>
+      </w:pPr>
+      <w:rPr>
+        <w:rFonts w:ascii="Wingdings" w:hAnsi="Wingdings" w:hint="default"/>
+      </w:rPr>
+    </w:lvl>
+    <w:lvl w:ilvl="3" w:tplc="04090001" w:tentative="1">
+      <w:start w:val="1"/>
+      <w:numFmt w:val="bullet"/>
+      <w:lvlText w:val=""/>
+      <w:lvlJc w:val="left"/>
+      <w:pPr>
+        <w:ind w:left="2880" w:hanging="360"/>
+      </w:pPr>
+      <w:rPr>
+        <w:rFonts w:ascii="Symbol" w:hAnsi="Symbol" w:hint="default"/>
+      </w:rPr>
+    </w:lvl>
+    <w:lvl w:ilvl="4" w:tplc="04090003" w:tentative="1">
+      <w:start w:val="1"/>
+      <w:numFmt w:val="bullet"/>
+      <w:lvlText w:val="o"/>
+      <w:lvlJc w:val="left"/>
+      <w:pPr>
+        <w:ind w:left="3600" w:hanging="360"/>
+      </w:pPr>
+      <w:rPr>
+        <w:rFonts w:ascii="Courier New" w:hAnsi="Courier New" w:cs="Courier New" w:hint="default"/>
+      </w:rPr>
+    </w:lvl>
+    <w:lvl w:ilvl="5" w:tplc="04090005" w:tentative="1">
+      <w:start w:val="1"/>
+      <w:numFmt w:val="bullet"/>
+      <w:lvlText w:val=""/>
+      <w:lvlJc w:val="left"/>
+      <w:pPr>
+        <w:ind w:left="4320" w:hanging="360"/>
+      </w:pPr>
+      <w:rPr>
+        <w:rFonts w:ascii="Wingdings" w:hAnsi="Wingdings" w:hint="default"/>
+      </w:rPr>
+    </w:lvl>
+    <w:lvl w:ilvl="6" w:tplc="04090001" w:tentative="1">
+      <w:start w:val="1"/>
+      <w:numFmt w:val="bullet"/>
+      <w:lvlText w:val=""/>
+      <w:lvlJc w:val="left"/>
+      <w:pPr>
+        <w:ind w:left="5040" w:hanging="360"/>
+      </w:pPr>
+      <w:rPr>
+        <w:rFonts w:ascii="Symbol" w:hAnsi="Symbol" w:hint="default"/>
+      </w:rPr>
+    </w:lvl>
+    <w:lvl w:ilvl="7" w:tplc="04090003" w:tentative="1">
+      <w:start w:val="1"/>
+      <w:numFmt w:val="bullet"/>
+      <w:lvlText w:val="o"/>
+      <w:lvlJc w:val="left"/>
+      <w:pPr>
+        <w:ind w:left="5760" w:hanging="360"/>
+      </w:pPr>
+      <w:rPr>
+        <w:rFonts w:ascii="Courier New" w:hAnsi="Courier New" w:cs="Courier New" w:hint="default"/>
+      </w:rPr>
+    </w:lvl>
+    <w:lvl w:ilvl="8" w:tplc="04090005" w:tentative="1">
+      <w:start w:val="1"/>
+      <w:numFmt w:val="bullet"/>
+      <w:lvlText w:val=""/>
+      <w:lvlJc w:val="left"/>
+      <w:pPr>
+        <w:ind w:left="6480" w:hanging="360"/>
+      </w:pPr>
+      <w:rPr>
+        <w:rFonts w:ascii="Wingdings" w:hAnsi="Wingdings" w:hint="default"/>
+      </w:rPr>
+    </w:lvl>
+  </w:abstractNum>
+  <w:abstractNum w:abstractNumId="2" w15:restartNumberingAfterBreak="0">
     <w:nsid w:val="4A8E5BE4"/>
     <w:multiLevelType w:val="multilevel"/>
     <w:tmpl w:val="FE9C3176"/>
@@ -2728,7 +3330,7 @@
       </w:rPr>
     </w:lvl>
   </w:abstractNum>
-  <w:abstractNum w:abstractNumId="2" w15:restartNumberingAfterBreak="0">
+  <w:abstractNum w:abstractNumId="3" w15:restartNumberingAfterBreak="0">
     <w:nsid w:val="68B2323C"/>
     <w:multiLevelType w:val="multilevel"/>
     <w:tmpl w:val="B052B592"/>
@@ -2878,19 +3480,22 @@
     </w:lvl>
   </w:abstractNum>
   <w:num w:numId="1">
-    <w:abstractNumId w:val="2"/>
+    <w:abstractNumId w:val="3"/>
   </w:num>
   <w:num w:numId="2">
-    <w:abstractNumId w:val="1"/>
+    <w:abstractNumId w:val="2"/>
   </w:num>
   <w:num w:numId="3">
     <w:abstractNumId w:val="0"/>
+  </w:num>
+  <w:num w:numId="4">
+    <w:abstractNumId w:val="1"/>
   </w:num>
 </w:numbering>
 </file>
 
 <file path=word/styles.xml><?xml version="1.0" encoding="utf-8"?>
-<w:styles xmlns:mc="http://schemas.openxmlformats.org/markup-compatibility/2006" xmlns:r="http://schemas.openxmlformats.org/officeDocument/2006/relationships" xmlns:w="http://schemas.openxmlformats.org/wordprocessingml/2006/main" xmlns:w14="http://schemas.microsoft.com/office/word/2010/wordml" xmlns:w15="http://schemas.microsoft.com/office/word/2012/wordml" mc:Ignorable="w14 w15">
+<w:styles xmlns:mc="http://schemas.openxmlformats.org/markup-compatibility/2006" xmlns:r="http://schemas.openxmlformats.org/officeDocument/2006/relationships" xmlns:w="http://schemas.openxmlformats.org/wordprocessingml/2006/main" xmlns:w14="http://schemas.microsoft.com/office/word/2010/wordml" xmlns:w15="http://schemas.microsoft.com/office/word/2012/wordml" xmlns:w16se="http://schemas.microsoft.com/office/word/2015/wordml/symex" mc:Ignorable="w14 w15 w16se">
   <w:docDefaults>
     <w:rPrDefault>
       <w:rPr>
@@ -2900,7 +3505,7 @@
     </w:rPrDefault>
     <w:pPrDefault/>
   </w:docDefaults>
-  <w:latentStyles w:defLockedState="0" w:defUIPriority="0" w:defSemiHidden="0" w:defUnhideWhenUsed="0" w:defQFormat="0" w:count="371">
+  <w:latentStyles w:defLockedState="0" w:defUIPriority="0" w:defSemiHidden="0" w:defUnhideWhenUsed="0" w:defQFormat="0" w:count="374">
     <w:lsdException w:name="Normal" w:qFormat="1"/>
     <w:lsdException w:name="heading 1" w:qFormat="1"/>
     <w:lsdException w:name="heading 2" w:semiHidden="1" w:unhideWhenUsed="1" w:qFormat="1"/>
@@ -2917,7 +3522,10 @@
     <w:lsdException w:name="Strong" w:qFormat="1"/>
     <w:lsdException w:name="Emphasis" w:qFormat="1"/>
     <w:lsdException w:name="Normal (Web)" w:uiPriority="99"/>
-    <w:lsdException w:name="Normal Table" w:semiHidden="1" w:unhideWhenUsed="1"/>
+    <w:lsdException w:name="HTML Sample" w:semiHidden="1" w:unhideWhenUsed="1"/>
+    <w:lsdException w:name="Outline List 1" w:semiHidden="1" w:unhideWhenUsed="1"/>
+    <w:lsdException w:name="Outline List 2" w:semiHidden="1" w:unhideWhenUsed="1"/>
+    <w:lsdException w:name="Outline List 3" w:semiHidden="1" w:unhideWhenUsed="1"/>
     <w:lsdException w:name="Table Simple 1" w:semiHidden="1" w:unhideWhenUsed="1"/>
     <w:lsdException w:name="Table Simple 2" w:semiHidden="1" w:unhideWhenUsed="1"/>
     <w:lsdException w:name="Table Simple 3" w:semiHidden="1" w:unhideWhenUsed="1"/>
@@ -2957,7 +3565,6 @@
     <w:lsdException w:name="Table Professional" w:semiHidden="1" w:unhideWhenUsed="1"/>
     <w:lsdException w:name="Table Subtle 1" w:semiHidden="1" w:unhideWhenUsed="1"/>
     <w:lsdException w:name="Table Subtle 2" w:semiHidden="1" w:unhideWhenUsed="1"/>
-    <w:lsdException w:name="Table Web 1" w:semiHidden="1" w:unhideWhenUsed="1"/>
     <w:lsdException w:name="Table Web 2" w:semiHidden="1" w:unhideWhenUsed="1"/>
     <w:lsdException w:name="Table Web 3" w:semiHidden="1" w:unhideWhenUsed="1"/>
     <w:lsdException w:name="Table Theme" w:semiHidden="1" w:unhideWhenUsed="1"/>
@@ -3176,6 +3783,9 @@
     <w:lsdException w:name="List Table 5 Dark Accent 6" w:uiPriority="50"/>
     <w:lsdException w:name="List Table 6 Colorful Accent 6" w:uiPriority="51"/>
     <w:lsdException w:name="List Table 7 Colorful Accent 6" w:uiPriority="52"/>
+    <w:lsdException w:name="Mention" w:semiHidden="1" w:uiPriority="99" w:unhideWhenUsed="1"/>
+    <w:lsdException w:name="Smart Hyperlink" w:semiHidden="1" w:uiPriority="99" w:unhideWhenUsed="1"/>
+    <w:lsdException w:name="Hashtag" w:semiHidden="1" w:uiPriority="99" w:unhideWhenUsed="1"/>
   </w:latentStyles>
   <w:style w:type="paragraph" w:default="1" w:styleId="Normal">
     <w:name w:val="Normal"/>
@@ -3188,6 +3798,7 @@
   <w:style w:type="character" w:default="1" w:styleId="DefaultParagraphFont">
     <w:name w:val="Default Paragraph Font"/>
     <w:uiPriority w:val="1"/>
+    <w:semiHidden/>
     <w:unhideWhenUsed/>
   </w:style>
   <w:style w:type="table" w:default="1" w:styleId="TableNormal">

</xml_diff>